<commit_message>
feat(hacker): added some tools
</commit_message>
<xml_diff>
--- a/exercices/hack/JuiceShop.docx
+++ b/exercices/hack/JuiceShop.docx
@@ -762,6 +762,55 @@
     </w:p>
     <w:p>
       <w:pPr>
+        <w:pStyle w:val="Titre2"/>
+      </w:pPr>
+      <w:r>
+        <w:t>Outils accessoires</w:t>
+      </w:r>
+    </w:p>
+    <w:p>
+      <w:r>
+        <w:t>Pour récolter des informations, outre la console d’un navigateur avec toutes ses options (F12), certains outils ancestraux peuvent s’avérer utiles, il s’agit notamment de :</w:t>
+      </w:r>
+    </w:p>
+    <w:p>
+      <w:pPr>
+        <w:pStyle w:val="Paragraphedeliste"/>
+        <w:numPr>
+          <w:ilvl w:val="0"/>
+          <w:numId w:val="4"/>
+        </w:numPr>
+      </w:pPr>
+      <w:r>
+        <w:t>curl / wget : permet de faire un appel http et stocker la réponse</w:t>
+      </w:r>
+    </w:p>
+    <w:p>
+      <w:pPr>
+        <w:pStyle w:val="Paragraphedeliste"/>
+        <w:numPr>
+          <w:ilvl w:val="0"/>
+          <w:numId w:val="4"/>
+        </w:numPr>
+      </w:pPr>
+      <w:r>
+        <w:t>grep / rg : permet de chercher des patterns dans des textes</w:t>
+      </w:r>
+    </w:p>
+    <w:p>
+      <w:pPr>
+        <w:pStyle w:val="Paragraphedeliste"/>
+        <w:numPr>
+          <w:ilvl w:val="0"/>
+          <w:numId w:val="4"/>
+        </w:numPr>
+      </w:pPr>
+      <w:r>
+        <w:t>prettier : pour formater les réponses condensées (html, js)</w:t>
+      </w:r>
+    </w:p>
+    <w:p>
+      <w:pPr>
         <w:pStyle w:val="Titre1"/>
       </w:pPr>
       <w:r>
@@ -784,6 +833,7 @@
     </w:p>
     <w:p>
       <w:r>
+        <w:lastRenderedPageBreak/>
         <w:t>Résoudre</w:t>
       </w:r>
       <w:r>
@@ -1003,7 +1053,7 @@
       <w:r>
         <w:t xml:space="preserve"> (via la base de données </w:t>
       </w:r>
-      <w:hyperlink r:id="rId11" w:history="1">
+      <w:hyperlink r:id="rId11" w:anchor="from-sources" w:history="1">
         <w:r>
           <w:rPr>
             <w:rStyle w:val="Lienhypertexte"/>
@@ -1543,6 +1593,118 @@
 <file path=word/numbering.xml><?xml version="1.0" encoding="utf-8"?>
 <w:numbering xmlns:wpc="http://schemas.microsoft.com/office/word/2010/wordprocessingCanvas" xmlns:cx="http://schemas.microsoft.com/office/drawing/2014/chartex" xmlns:cx1="http://schemas.microsoft.com/office/drawing/2015/9/8/chartex" xmlns:cx2="http://schemas.microsoft.com/office/drawing/2015/10/21/chartex" xmlns:cx3="http://schemas.microsoft.com/office/drawing/2016/5/9/chartex" xmlns:cx4="http://schemas.microsoft.com/office/drawing/2016/5/10/chartex" xmlns:cx5="http://schemas.microsoft.com/office/drawing/2016/5/11/chartex" xmlns:cx6="http://schemas.microsoft.com/office/drawing/2016/5/12/chartex" xmlns:cx7="http://schemas.microsoft.com/office/drawing/2016/5/13/chartex" xmlns:cx8="http://schemas.microsoft.com/office/drawing/2016/5/14/chartex" xmlns:mc="http://schemas.openxmlformats.org/markup-compatibility/2006" xmlns:aink="http://schemas.microsoft.com/office/drawing/2016/ink" xmlns:am3d="http://schemas.microsoft.com/office/drawing/2017/model3d" xmlns:o="urn:schemas-microsoft-com:office:office" xmlns:oel="http://schemas.microsoft.com/office/2019/extlst" xmlns:r="http://schemas.openxmlformats.org/officeDocument/2006/relationships" xmlns:m="http://schemas.openxmlformats.org/officeDocument/2006/math" xmlns:v="urn:schemas-microsoft-com:vml" xmlns:wp14="http://schemas.microsoft.com/office/word/2010/wordprocessingDrawing" xmlns:wp="http://schemas.openxmlformats.org/drawingml/2006/wordprocessingDrawing" xmlns:w10="urn:schemas-microsoft-com:office:word" xmlns:w="http://schemas.openxmlformats.org/wordprocessingml/2006/main" xmlns:w14="http://schemas.microsoft.com/office/word/2010/wordml" xmlns:w15="http://schemas.microsoft.com/office/word/2012/wordml" xmlns:w16cex="http://schemas.microsoft.com/office/word/2018/wordml/cex" xmlns:w16cid="http://schemas.microsoft.com/office/word/2016/wordml/cid" xmlns:w16="http://schemas.microsoft.com/office/word/2018/wordml" xmlns:w16du="http://schemas.microsoft.com/office/word/2023/wordml/word16du" xmlns:w16sdtdh="http://schemas.microsoft.com/office/word/2020/wordml/sdtdatahash" xmlns:w16sdtfl="http://schemas.microsoft.com/office/word/2024/wordml/sdtformatlock" xmlns:w16se="http://schemas.microsoft.com/office/word/2015/wordml/symex" xmlns:wpg="http://schemas.microsoft.com/office/word/2010/wordprocessingGroup" xmlns:wpi="http://schemas.microsoft.com/office/word/2010/wordprocessingInk" xmlns:wne="http://schemas.microsoft.com/office/word/2006/wordml" xmlns:wps="http://schemas.microsoft.com/office/word/2010/wordprocessingShape" mc:Ignorable="w14 w15 w16se w16cid w16 w16cex w16sdtdh w16sdtfl w16du wp14">
   <w:abstractNum w:abstractNumId="0" w15:restartNumberingAfterBreak="0">
+    <w:nsid w:val="193666BE"/>
+    <w:multiLevelType w:val="hybridMultilevel"/>
+    <w:tmpl w:val="5CBABEE4"/>
+    <w:lvl w:ilvl="0" w:tplc="0F4A104A">
+      <w:numFmt w:val="bullet"/>
+      <w:lvlText w:val="-"/>
+      <w:lvlJc w:val="left"/>
+      <w:pPr>
+        <w:ind w:left="720" w:hanging="360"/>
+      </w:pPr>
+      <w:rPr>
+        <w:rFonts w:ascii="Century Gothic" w:eastAsiaTheme="minorHAnsi" w:hAnsi="Century Gothic" w:cstheme="minorBidi" w:hint="default"/>
+      </w:rPr>
+    </w:lvl>
+    <w:lvl w:ilvl="1" w:tplc="100C0003" w:tentative="1">
+      <w:start w:val="1"/>
+      <w:numFmt w:val="bullet"/>
+      <w:lvlText w:val="o"/>
+      <w:lvlJc w:val="left"/>
+      <w:pPr>
+        <w:ind w:left="1440" w:hanging="360"/>
+      </w:pPr>
+      <w:rPr>
+        <w:rFonts w:ascii="Courier New" w:hAnsi="Courier New" w:cs="Courier New" w:hint="default"/>
+      </w:rPr>
+    </w:lvl>
+    <w:lvl w:ilvl="2" w:tplc="100C0005" w:tentative="1">
+      <w:start w:val="1"/>
+      <w:numFmt w:val="bullet"/>
+      <w:lvlText w:val=""/>
+      <w:lvlJc w:val="left"/>
+      <w:pPr>
+        <w:ind w:left="2160" w:hanging="360"/>
+      </w:pPr>
+      <w:rPr>
+        <w:rFonts w:ascii="Wingdings" w:hAnsi="Wingdings" w:hint="default"/>
+      </w:rPr>
+    </w:lvl>
+    <w:lvl w:ilvl="3" w:tplc="100C0001" w:tentative="1">
+      <w:start w:val="1"/>
+      <w:numFmt w:val="bullet"/>
+      <w:lvlText w:val=""/>
+      <w:lvlJc w:val="left"/>
+      <w:pPr>
+        <w:ind w:left="2880" w:hanging="360"/>
+      </w:pPr>
+      <w:rPr>
+        <w:rFonts w:ascii="Symbol" w:hAnsi="Symbol" w:hint="default"/>
+      </w:rPr>
+    </w:lvl>
+    <w:lvl w:ilvl="4" w:tplc="100C0003" w:tentative="1">
+      <w:start w:val="1"/>
+      <w:numFmt w:val="bullet"/>
+      <w:lvlText w:val="o"/>
+      <w:lvlJc w:val="left"/>
+      <w:pPr>
+        <w:ind w:left="3600" w:hanging="360"/>
+      </w:pPr>
+      <w:rPr>
+        <w:rFonts w:ascii="Courier New" w:hAnsi="Courier New" w:cs="Courier New" w:hint="default"/>
+      </w:rPr>
+    </w:lvl>
+    <w:lvl w:ilvl="5" w:tplc="100C0005" w:tentative="1">
+      <w:start w:val="1"/>
+      <w:numFmt w:val="bullet"/>
+      <w:lvlText w:val=""/>
+      <w:lvlJc w:val="left"/>
+      <w:pPr>
+        <w:ind w:left="4320" w:hanging="360"/>
+      </w:pPr>
+      <w:rPr>
+        <w:rFonts w:ascii="Wingdings" w:hAnsi="Wingdings" w:hint="default"/>
+      </w:rPr>
+    </w:lvl>
+    <w:lvl w:ilvl="6" w:tplc="100C0001" w:tentative="1">
+      <w:start w:val="1"/>
+      <w:numFmt w:val="bullet"/>
+      <w:lvlText w:val=""/>
+      <w:lvlJc w:val="left"/>
+      <w:pPr>
+        <w:ind w:left="5040" w:hanging="360"/>
+      </w:pPr>
+      <w:rPr>
+        <w:rFonts w:ascii="Symbol" w:hAnsi="Symbol" w:hint="default"/>
+      </w:rPr>
+    </w:lvl>
+    <w:lvl w:ilvl="7" w:tplc="100C0003" w:tentative="1">
+      <w:start w:val="1"/>
+      <w:numFmt w:val="bullet"/>
+      <w:lvlText w:val="o"/>
+      <w:lvlJc w:val="left"/>
+      <w:pPr>
+        <w:ind w:left="5760" w:hanging="360"/>
+      </w:pPr>
+      <w:rPr>
+        <w:rFonts w:ascii="Courier New" w:hAnsi="Courier New" w:cs="Courier New" w:hint="default"/>
+      </w:rPr>
+    </w:lvl>
+    <w:lvl w:ilvl="8" w:tplc="100C0005" w:tentative="1">
+      <w:start w:val="1"/>
+      <w:numFmt w:val="bullet"/>
+      <w:lvlText w:val=""/>
+      <w:lvlJc w:val="left"/>
+      <w:pPr>
+        <w:ind w:left="6480" w:hanging="360"/>
+      </w:pPr>
+      <w:rPr>
+        <w:rFonts w:ascii="Wingdings" w:hAnsi="Wingdings" w:hint="default"/>
+      </w:rPr>
+    </w:lvl>
+  </w:abstractNum>
+  <w:abstractNum w:abstractNumId="1" w15:restartNumberingAfterBreak="0">
     <w:nsid w:val="51365CC5"/>
     <w:multiLevelType w:val="hybridMultilevel"/>
     <w:tmpl w:val="5DC4AF0A"/>
@@ -1655,7 +1817,7 @@
       </w:rPr>
     </w:lvl>
   </w:abstractNum>
-  <w:abstractNum w:abstractNumId="1" w15:restartNumberingAfterBreak="0">
+  <w:abstractNum w:abstractNumId="2" w15:restartNumberingAfterBreak="0">
     <w:nsid w:val="519C12F7"/>
     <w:multiLevelType w:val="multilevel"/>
     <w:tmpl w:val="0CCEB8E8"/>
@@ -1744,12 +1906,15 @@
     </w:lvl>
   </w:abstractNum>
   <w:num w:numId="1" w16cid:durableId="948778141">
+    <w:abstractNumId w:val="2"/>
+  </w:num>
+  <w:num w:numId="2" w16cid:durableId="931552848">
+    <w:abstractNumId w:val="2"/>
+  </w:num>
+  <w:num w:numId="3" w16cid:durableId="92482170">
     <w:abstractNumId w:val="1"/>
   </w:num>
-  <w:num w:numId="2" w16cid:durableId="931552848">
-    <w:abstractNumId w:val="1"/>
-  </w:num>
-  <w:num w:numId="3" w16cid:durableId="92482170">
+  <w:num w:numId="4" w16cid:durableId="1871718826">
     <w:abstractNumId w:val="0"/>
   </w:num>
 </w:numbering>
@@ -2836,6 +3001,26 @@
 </file>
 
 <file path=customXml/item1.xml><?xml version="1.0" encoding="utf-8"?>
+<p:properties xmlns:p="http://schemas.microsoft.com/office/2006/metadata/properties" xmlns:xsi="http://www.w3.org/2001/XMLSchema-instance" xmlns:pc="http://schemas.microsoft.com/office/infopath/2007/PartnerControls">
+  <documentManagement>
+    <lcf76f155ced4ddcb4097134ff3c332f xmlns="eb2b4dc0-5538-4988-a426-1e3bf3687743">
+      <Terms xmlns="http://schemas.microsoft.com/office/infopath/2007/PartnerControls"/>
+    </lcf76f155ced4ddcb4097134ff3c332f>
+    <TaxCatchAll xmlns="26488081-7094-48e3-a435-bbb366c5709a" xsi:nil="true"/>
+  </documentManagement>
+</p:properties>
+</file>
+
+<file path=customXml/item2.xml><?xml version="1.0" encoding="utf-8"?>
+<?mso-contentType ?>
+<FormTemplates xmlns="http://schemas.microsoft.com/sharepoint/v3/contenttype/forms">
+  <Display>DocumentLibraryForm</Display>
+  <Edit>DocumentLibraryForm</Edit>
+  <New>DocumentLibraryForm</New>
+</FormTemplates>
+</file>
+
+<file path=customXml/item3.xml><?xml version="1.0" encoding="utf-8"?>
 <ct:contentTypeSchema xmlns:ct="http://schemas.microsoft.com/office/2006/metadata/contentType" xmlns:ma="http://schemas.microsoft.com/office/2006/metadata/properties/metaAttributes" ct:_="" ma:_="" ma:contentTypeName="Document" ma:contentTypeID="0x010100BD12CA962D3BC343BA4881942FCA9ABD" ma:contentTypeVersion="13" ma:contentTypeDescription="Crée un document." ma:contentTypeScope="" ma:versionID="69c7e1234aa399a5294368cedfc9727e">
   <xsd:schema xmlns:xsd="http://www.w3.org/2001/XMLSchema" xmlns:xs="http://www.w3.org/2001/XMLSchema" xmlns:p="http://schemas.microsoft.com/office/2006/metadata/properties" xmlns:ns2="eb2b4dc0-5538-4988-a426-1e3bf3687743" xmlns:ns3="26488081-7094-48e3-a435-bbb366c5709a" targetNamespace="http://schemas.microsoft.com/office/2006/metadata/properties" ma:root="true" ma:fieldsID="f55906f2b711226ab16b0d1a2f445893" ns2:_="" ns3:_="">
     <xsd:import namespace="eb2b4dc0-5538-4988-a426-1e3bf3687743"/>
@@ -3042,27 +3227,26 @@
 </ct:contentTypeSchema>
 </file>
 
-<file path=customXml/item2.xml><?xml version="1.0" encoding="utf-8"?>
-<?mso-contentType ?>
-<FormTemplates xmlns="http://schemas.microsoft.com/sharepoint/v3/contenttype/forms">
-  <Display>DocumentLibraryForm</Display>
-  <Edit>DocumentLibraryForm</Edit>
-  <New>DocumentLibraryForm</New>
-</FormTemplates>
+<file path=customXml/itemProps1.xml><?xml version="1.0" encoding="utf-8"?>
+<ds:datastoreItem xmlns:ds="http://schemas.openxmlformats.org/officeDocument/2006/customXml" ds:itemID="{F17E8980-E7AA-494F-AB5E-7F2A6CBF1CD4}">
+  <ds:schemaRefs>
+    <ds:schemaRef ds:uri="http://schemas.microsoft.com/office/2006/metadata/properties"/>
+    <ds:schemaRef ds:uri="http://schemas.microsoft.com/office/infopath/2007/PartnerControls"/>
+    <ds:schemaRef ds:uri="eb2b4dc0-5538-4988-a426-1e3bf3687743"/>
+    <ds:schemaRef ds:uri="26488081-7094-48e3-a435-bbb366c5709a"/>
+  </ds:schemaRefs>
+</ds:datastoreItem>
 </file>
 
-<file path=customXml/item3.xml><?xml version="1.0" encoding="utf-8"?>
-<p:properties xmlns:p="http://schemas.microsoft.com/office/2006/metadata/properties" xmlns:xsi="http://www.w3.org/2001/XMLSchema-instance" xmlns:pc="http://schemas.microsoft.com/office/infopath/2007/PartnerControls">
-  <documentManagement>
-    <lcf76f155ced4ddcb4097134ff3c332f xmlns="eb2b4dc0-5538-4988-a426-1e3bf3687743">
-      <Terms xmlns="http://schemas.microsoft.com/office/infopath/2007/PartnerControls"/>
-    </lcf76f155ced4ddcb4097134ff3c332f>
-    <TaxCatchAll xmlns="26488081-7094-48e3-a435-bbb366c5709a" xsi:nil="true"/>
-  </documentManagement>
-</p:properties>
+<file path=customXml/itemProps2.xml><?xml version="1.0" encoding="utf-8"?>
+<ds:datastoreItem xmlns:ds="http://schemas.openxmlformats.org/officeDocument/2006/customXml" ds:itemID="{93B61874-F239-4838-AE1F-CF27E752B016}">
+  <ds:schemaRefs>
+    <ds:schemaRef ds:uri="http://schemas.microsoft.com/sharepoint/v3/contenttype/forms"/>
+  </ds:schemaRefs>
+</ds:datastoreItem>
 </file>
 
-<file path=customXml/itemProps1.xml><?xml version="1.0" encoding="utf-8"?>
+<file path=customXml/itemProps3.xml><?xml version="1.0" encoding="utf-8"?>
 <ds:datastoreItem xmlns:ds="http://schemas.openxmlformats.org/officeDocument/2006/customXml" ds:itemID="{53CC62D8-ECF6-4AEF-9C4B-07C50DE2B59A}">
   <ds:schemaRefs>
     <ds:schemaRef ds:uri="http://schemas.microsoft.com/office/2006/metadata/contentType"/>
@@ -3079,23 +3263,4 @@
     <ds:schemaRef ds:uri="http://schemas.microsoft.com/internal/obd"/>
   </ds:schemaRefs>
 </ds:datastoreItem>
-</file>
-
-<file path=customXml/itemProps2.xml><?xml version="1.0" encoding="utf-8"?>
-<ds:datastoreItem xmlns:ds="http://schemas.openxmlformats.org/officeDocument/2006/customXml" ds:itemID="{93B61874-F239-4838-AE1F-CF27E752B016}">
-  <ds:schemaRefs>
-    <ds:schemaRef ds:uri="http://schemas.microsoft.com/sharepoint/v3/contenttype/forms"/>
-  </ds:schemaRefs>
-</ds:datastoreItem>
-</file>
-
-<file path=customXml/itemProps3.xml><?xml version="1.0" encoding="utf-8"?>
-<ds:datastoreItem xmlns:ds="http://schemas.openxmlformats.org/officeDocument/2006/customXml" ds:itemID="{F17E8980-E7AA-494F-AB5E-7F2A6CBF1CD4}">
-  <ds:schemaRefs>
-    <ds:schemaRef ds:uri="http://schemas.microsoft.com/office/2006/metadata/properties"/>
-    <ds:schemaRef ds:uri="http://schemas.microsoft.com/office/infopath/2007/PartnerControls"/>
-    <ds:schemaRef ds:uri="eb2b4dc0-5538-4988-a426-1e3bf3687743"/>
-    <ds:schemaRef ds:uri="26488081-7094-48e3-a435-bbb366c5709a"/>
-  </ds:schemaRefs>
-</ds:datastoreItem>
 </file>
</xml_diff>